<commit_message>
started discussion of networking
</commit_message>
<xml_diff>
--- a/labmanual/WA101-05.docx
+++ b/labmanual/WA101-05.docx
@@ -20,13 +20,29 @@
     </w:p>
     <w:p>
       <w:r>
-        <w:t>At the end of chapter 5 you will understand the fundamentals of being a WiFi Station</w:t>
+        <w:t xml:space="preserve">At the end of chapter 5 you will understand the fundamentals of being a </w:t>
+      </w:r>
+      <w:proofErr w:type="spellStart"/>
+      <w:r>
+        <w:t>WiFi</w:t>
+      </w:r>
+      <w:proofErr w:type="spellEnd"/>
+      <w:r>
+        <w:t xml:space="preserve"> Station</w:t>
       </w:r>
       <w:r>
         <w:t xml:space="preserve"> (STA)</w:t>
       </w:r>
       <w:r>
-        <w:t xml:space="preserve"> and connecting to WiFI </w:t>
+        <w:t xml:space="preserve"> and connecting to </w:t>
+      </w:r>
+      <w:proofErr w:type="spellStart"/>
+      <w:r>
+        <w:t>WiFi</w:t>
+      </w:r>
+      <w:proofErr w:type="spellEnd"/>
+      <w:r>
+        <w:t xml:space="preserve"> </w:t>
       </w:r>
       <w:r>
         <w:t>A</w:t>
@@ -44,10 +60,67 @@
         <w:t xml:space="preserve"> (AP)</w:t>
       </w:r>
       <w:r>
-        <w:t xml:space="preserve">.  You will have basic understanding of physical and </w:t>
-      </w:r>
-      <w:r>
-        <w:t>datalink layers of WiFi which enable connections and encryption as well as the basics of IP networking (addresses, netmasks).  Lastly you will understand the role of the WICED Device Configuration Table (DCT).</w:t>
+        <w:t xml:space="preserve">.  </w:t>
+      </w:r>
+      <w:r>
+        <w:t>You will have an introduction to the TCP/IP Networking stack and y</w:t>
+      </w:r>
+      <w:r>
+        <w:t>ou will have basic understanding of</w:t>
+      </w:r>
+      <w:r>
+        <w:t xml:space="preserve"> the first three layers of the stack i.e.</w:t>
+      </w:r>
+      <w:r>
+        <w:t xml:space="preserve"> physical</w:t>
+      </w:r>
+      <w:r>
+        <w:t>,</w:t>
+      </w:r>
+      <w:r>
+        <w:t xml:space="preserve"> </w:t>
+      </w:r>
+      <w:proofErr w:type="spellStart"/>
+      <w:r>
+        <w:t>datalink</w:t>
+      </w:r>
+      <w:proofErr w:type="spellEnd"/>
+      <w:r>
+        <w:t xml:space="preserve"> </w:t>
+      </w:r>
+      <w:r>
+        <w:t xml:space="preserve">and network </w:t>
+      </w:r>
+      <w:r>
+        <w:t xml:space="preserve">layers of </w:t>
+      </w:r>
+      <w:proofErr w:type="spellStart"/>
+      <w:r>
+        <w:t>WiFi</w:t>
+      </w:r>
+      <w:proofErr w:type="spellEnd"/>
+      <w:r>
+        <w:t xml:space="preserve"> which enable connections and encryption</w:t>
+      </w:r>
+      <w:r>
+        <w:t>.</w:t>
+      </w:r>
+      <w:r>
+        <w:t xml:space="preserve"> </w:t>
+      </w:r>
+      <w:r>
+        <w:t>You will understand some of the basics</w:t>
+      </w:r>
+      <w:r>
+        <w:t xml:space="preserve"> of IP networking (addresses, </w:t>
+      </w:r>
+      <w:proofErr w:type="spellStart"/>
+      <w:r>
+        <w:t>netmasks</w:t>
+      </w:r>
+      <w:proofErr w:type="spellEnd"/>
+      <w:r>
+        <w:t>).  Lastly you will understand the role of the WICED Device Configuration Table (DCT).</w:t>
       </w:r>
     </w:p>
     <w:p>
@@ -55,12 +128,16 @@
         <w:pStyle w:val="Heading2"/>
       </w:pPr>
       <w:r>
-        <w:lastRenderedPageBreak/>
         <w:t>Ti</w:t>
       </w:r>
       <w:r>
-        <w:t>me: 1 Hr</w:t>
-      </w:r>
+        <w:t xml:space="preserve">me: 1 </w:t>
+      </w:r>
+      <w:proofErr w:type="spellStart"/>
+      <w:r>
+        <w:t>Hr</w:t>
+      </w:r>
+      <w:proofErr w:type="spellEnd"/>
     </w:p>
     <w:p>
       <w:pPr>
@@ -75,14 +152,773 @@
         <w:pStyle w:val="Heading3"/>
       </w:pPr>
       <w:r>
+        <w:t xml:space="preserve">TCP/IP </w:t>
+      </w:r>
+      <w:r>
         <w:t>Networking Stack</w:t>
       </w:r>
     </w:p>
     <w:p>
+      <w:r>
+        <w:t>Almost all complicated systems manage the overall complexity by dividing the system into layers</w:t>
+      </w:r>
+      <w:bookmarkStart w:id="0" w:name="_GoBack"/>
+      <w:bookmarkEnd w:id="0"/>
+      <w:r>
+        <w:t xml:space="preserve">.  The “Network Stack” or “TCP/IP Network Stack” is exactly that, a hierarchical system for reliably communicating over </w:t>
+      </w:r>
+      <w:r>
+        <w:t>multiple networking mediums (</w:t>
+      </w:r>
+      <w:proofErr w:type="spellStart"/>
+      <w:r>
+        <w:t>Wifi</w:t>
+      </w:r>
+      <w:proofErr w:type="spellEnd"/>
+      <w:r>
+        <w:t>, Ethernet, etc.)</w:t>
+      </w:r>
+    </w:p>
+    <w:tbl>
+      <w:tblPr>
+        <w:tblW w:w="5000" w:type="pct"/>
+        <w:tblCellMar>
+          <w:left w:w="0" w:type="dxa"/>
+          <w:right w:w="0" w:type="dxa"/>
+        </w:tblCellMar>
+        <w:tblLook w:val="0420" w:firstRow="1" w:lastRow="0" w:firstColumn="0" w:lastColumn="0" w:noHBand="0" w:noVBand="1"/>
+      </w:tblPr>
+      <w:tblGrid>
+        <w:gridCol w:w="1445"/>
+        <w:gridCol w:w="1984"/>
+        <w:gridCol w:w="2141"/>
+        <w:gridCol w:w="3770"/>
+      </w:tblGrid>
+      <w:tr>
+        <w:trPr>
+          <w:trHeight w:val="457"/>
+        </w:trPr>
+        <w:tc>
+          <w:tcPr>
+            <w:tcW w:w="774" w:type="pct"/>
+            <w:tcBorders>
+              <w:top w:val="single" w:sz="8" w:space="0" w:color="000000"/>
+              <w:left w:val="single" w:sz="8" w:space="0" w:color="000000"/>
+              <w:bottom w:val="single" w:sz="8" w:space="0" w:color="000000"/>
+              <w:right w:val="single" w:sz="8" w:space="0" w:color="000000"/>
+            </w:tcBorders>
+            <w:shd w:val="clear" w:color="auto" w:fill="auto"/>
+            <w:tcMar>
+              <w:top w:w="72" w:type="dxa"/>
+              <w:left w:w="144" w:type="dxa"/>
+              <w:bottom w:w="72" w:type="dxa"/>
+              <w:right w:w="144" w:type="dxa"/>
+            </w:tcMar>
+            <w:hideMark/>
+          </w:tcPr>
+          <w:p>
+            <w:pPr>
+              <w:rPr>
+                <w:b/>
+              </w:rPr>
+            </w:pPr>
+            <w:r>
+              <w:rPr>
+                <w:b/>
+              </w:rPr>
+              <w:t>Layer</w:t>
+            </w:r>
+          </w:p>
+        </w:tc>
+        <w:tc>
+          <w:tcPr>
+            <w:tcW w:w="1062" w:type="pct"/>
+            <w:tcBorders>
+              <w:top w:val="single" w:sz="8" w:space="0" w:color="000000"/>
+              <w:left w:val="single" w:sz="8" w:space="0" w:color="000000"/>
+              <w:bottom w:val="single" w:sz="8" w:space="0" w:color="000000"/>
+              <w:right w:val="single" w:sz="8" w:space="0" w:color="000000"/>
+            </w:tcBorders>
+            <w:shd w:val="clear" w:color="auto" w:fill="auto"/>
+            <w:tcMar>
+              <w:top w:w="72" w:type="dxa"/>
+              <w:left w:w="144" w:type="dxa"/>
+              <w:bottom w:w="72" w:type="dxa"/>
+              <w:right w:w="144" w:type="dxa"/>
+            </w:tcMar>
+            <w:hideMark/>
+          </w:tcPr>
+          <w:p>
+            <w:pPr>
+              <w:rPr>
+                <w:b/>
+              </w:rPr>
+            </w:pPr>
+            <w:r>
+              <w:rPr>
+                <w:b/>
+              </w:rPr>
+              <w:t>Protocol</w:t>
+            </w:r>
+          </w:p>
+        </w:tc>
+        <w:tc>
+          <w:tcPr>
+            <w:tcW w:w="1146" w:type="pct"/>
+            <w:tcBorders>
+              <w:top w:val="single" w:sz="8" w:space="0" w:color="000000"/>
+              <w:left w:val="single" w:sz="8" w:space="0" w:color="000000"/>
+              <w:bottom w:val="single" w:sz="8" w:space="0" w:color="000000"/>
+              <w:right w:val="single" w:sz="8" w:space="0" w:color="000000"/>
+            </w:tcBorders>
+            <w:shd w:val="clear" w:color="auto" w:fill="auto"/>
+            <w:tcMar>
+              <w:top w:w="72" w:type="dxa"/>
+              <w:left w:w="144" w:type="dxa"/>
+              <w:bottom w:w="72" w:type="dxa"/>
+              <w:right w:w="144" w:type="dxa"/>
+            </w:tcMar>
+            <w:hideMark/>
+          </w:tcPr>
+          <w:p>
+            <w:pPr>
+              <w:rPr>
+                <w:b/>
+              </w:rPr>
+            </w:pPr>
+            <w:r>
+              <w:rPr>
+                <w:b/>
+              </w:rPr>
+              <w:t>Protocol Data Unit</w:t>
+            </w:r>
+          </w:p>
+        </w:tc>
+        <w:tc>
+          <w:tcPr>
+            <w:tcW w:w="2018" w:type="pct"/>
+            <w:tcBorders>
+              <w:top w:val="single" w:sz="8" w:space="0" w:color="000000"/>
+              <w:left w:val="single" w:sz="8" w:space="0" w:color="000000"/>
+              <w:bottom w:val="single" w:sz="8" w:space="0" w:color="000000"/>
+              <w:right w:val="single" w:sz="8" w:space="0" w:color="000000"/>
+            </w:tcBorders>
+            <w:shd w:val="clear" w:color="auto" w:fill="auto"/>
+            <w:tcMar>
+              <w:top w:w="72" w:type="dxa"/>
+              <w:left w:w="144" w:type="dxa"/>
+              <w:bottom w:w="72" w:type="dxa"/>
+              <w:right w:w="144" w:type="dxa"/>
+            </w:tcMar>
+            <w:hideMark/>
+          </w:tcPr>
+          <w:p>
+            <w:pPr>
+              <w:rPr>
+                <w:b/>
+              </w:rPr>
+            </w:pPr>
+            <w:r>
+              <w:rPr>
+                <w:b/>
+              </w:rPr>
+              <w:t>Comment</w:t>
+            </w:r>
+          </w:p>
+        </w:tc>
+      </w:tr>
+      <w:tr>
+        <w:trPr>
+          <w:trHeight w:val="584"/>
+        </w:trPr>
+        <w:tc>
+          <w:tcPr>
+            <w:tcW w:w="774" w:type="pct"/>
+            <w:tcBorders>
+              <w:top w:val="single" w:sz="8" w:space="0" w:color="000000"/>
+              <w:left w:val="single" w:sz="8" w:space="0" w:color="000000"/>
+              <w:bottom w:val="single" w:sz="8" w:space="0" w:color="000000"/>
+              <w:right w:val="single" w:sz="8" w:space="0" w:color="000000"/>
+            </w:tcBorders>
+            <w:shd w:val="clear" w:color="auto" w:fill="auto"/>
+            <w:tcMar>
+              <w:top w:w="72" w:type="dxa"/>
+              <w:left w:w="144" w:type="dxa"/>
+              <w:bottom w:w="72" w:type="dxa"/>
+              <w:right w:w="144" w:type="dxa"/>
+            </w:tcMar>
+            <w:hideMark/>
+          </w:tcPr>
+          <w:p>
+            <w:hyperlink r:id="rId6" w:history="1">
+              <w:r>
+                <w:rPr>
+                  <w:rStyle w:val="Hyperlink"/>
+                </w:rPr>
+                <w:t>Application</w:t>
+              </w:r>
+            </w:hyperlink>
+          </w:p>
+        </w:tc>
+        <w:tc>
+          <w:tcPr>
+            <w:tcW w:w="1062" w:type="pct"/>
+            <w:tcBorders>
+              <w:top w:val="single" w:sz="8" w:space="0" w:color="000000"/>
+              <w:left w:val="single" w:sz="8" w:space="0" w:color="000000"/>
+              <w:bottom w:val="single" w:sz="8" w:space="0" w:color="000000"/>
+              <w:right w:val="single" w:sz="8" w:space="0" w:color="000000"/>
+            </w:tcBorders>
+            <w:shd w:val="clear" w:color="auto" w:fill="auto"/>
+            <w:tcMar>
+              <w:top w:w="72" w:type="dxa"/>
+              <w:left w:w="144" w:type="dxa"/>
+              <w:bottom w:w="72" w:type="dxa"/>
+              <w:right w:w="144" w:type="dxa"/>
+            </w:tcMar>
+            <w:hideMark/>
+          </w:tcPr>
+          <w:p>
+            <w:hyperlink r:id="rId7" w:history="1">
+              <w:r>
+                <w:rPr>
+                  <w:rStyle w:val="Hyperlink"/>
+                </w:rPr>
+                <w:t xml:space="preserve">HTTP </w:t>
+              </w:r>
+            </w:hyperlink>
+            <w:r>
+              <w:t xml:space="preserve">+ </w:t>
+            </w:r>
+            <w:hyperlink r:id="rId8" w:history="1">
+              <w:r>
+                <w:rPr>
+                  <w:rStyle w:val="Hyperlink"/>
+                </w:rPr>
+                <w:t>MQTT</w:t>
+              </w:r>
+            </w:hyperlink>
+          </w:p>
+        </w:tc>
+        <w:tc>
+          <w:tcPr>
+            <w:tcW w:w="1146" w:type="pct"/>
+            <w:tcBorders>
+              <w:top w:val="single" w:sz="8" w:space="0" w:color="000000"/>
+              <w:left w:val="single" w:sz="8" w:space="0" w:color="000000"/>
+              <w:bottom w:val="single" w:sz="8" w:space="0" w:color="000000"/>
+              <w:right w:val="single" w:sz="8" w:space="0" w:color="000000"/>
+            </w:tcBorders>
+            <w:shd w:val="clear" w:color="auto" w:fill="auto"/>
+            <w:tcMar>
+              <w:top w:w="72" w:type="dxa"/>
+              <w:left w:w="144" w:type="dxa"/>
+              <w:bottom w:w="72" w:type="dxa"/>
+              <w:right w:w="144" w:type="dxa"/>
+            </w:tcMar>
+            <w:hideMark/>
+          </w:tcPr>
+          <w:p/>
+        </w:tc>
+        <w:tc>
+          <w:tcPr>
+            <w:tcW w:w="2018" w:type="pct"/>
+            <w:tcBorders>
+              <w:top w:val="single" w:sz="8" w:space="0" w:color="000000"/>
+              <w:left w:val="single" w:sz="8" w:space="0" w:color="000000"/>
+              <w:bottom w:val="single" w:sz="8" w:space="0" w:color="000000"/>
+              <w:right w:val="single" w:sz="8" w:space="0" w:color="000000"/>
+            </w:tcBorders>
+            <w:shd w:val="clear" w:color="auto" w:fill="auto"/>
+            <w:tcMar>
+              <w:top w:w="72" w:type="dxa"/>
+              <w:left w:w="144" w:type="dxa"/>
+              <w:bottom w:w="72" w:type="dxa"/>
+              <w:right w:w="144" w:type="dxa"/>
+            </w:tcMar>
+            <w:hideMark/>
+          </w:tcPr>
+          <w:p/>
+        </w:tc>
+      </w:tr>
+      <w:tr>
+        <w:trPr>
+          <w:trHeight w:val="584"/>
+        </w:trPr>
+        <w:tc>
+          <w:tcPr>
+            <w:tcW w:w="774" w:type="pct"/>
+            <w:tcBorders>
+              <w:top w:val="single" w:sz="8" w:space="0" w:color="000000"/>
+              <w:left w:val="single" w:sz="8" w:space="0" w:color="000000"/>
+              <w:bottom w:val="single" w:sz="8" w:space="0" w:color="000000"/>
+              <w:right w:val="single" w:sz="8" w:space="0" w:color="000000"/>
+            </w:tcBorders>
+            <w:shd w:val="clear" w:color="auto" w:fill="auto"/>
+            <w:tcMar>
+              <w:top w:w="72" w:type="dxa"/>
+              <w:left w:w="144" w:type="dxa"/>
+              <w:bottom w:w="72" w:type="dxa"/>
+              <w:right w:w="144" w:type="dxa"/>
+            </w:tcMar>
+            <w:hideMark/>
+          </w:tcPr>
+          <w:p>
+            <w:hyperlink r:id="rId9" w:history="1">
+              <w:r>
+                <w:rPr>
+                  <w:rStyle w:val="Hyperlink"/>
+                </w:rPr>
+                <w:t>Transport</w:t>
+              </w:r>
+            </w:hyperlink>
+          </w:p>
+        </w:tc>
+        <w:tc>
+          <w:tcPr>
+            <w:tcW w:w="1062" w:type="pct"/>
+            <w:tcBorders>
+              <w:top w:val="single" w:sz="8" w:space="0" w:color="000000"/>
+              <w:left w:val="single" w:sz="8" w:space="0" w:color="000000"/>
+              <w:bottom w:val="single" w:sz="8" w:space="0" w:color="000000"/>
+              <w:right w:val="single" w:sz="8" w:space="0" w:color="000000"/>
+            </w:tcBorders>
+            <w:shd w:val="clear" w:color="auto" w:fill="auto"/>
+            <w:tcMar>
+              <w:top w:w="72" w:type="dxa"/>
+              <w:left w:w="144" w:type="dxa"/>
+              <w:bottom w:w="72" w:type="dxa"/>
+              <w:right w:w="144" w:type="dxa"/>
+            </w:tcMar>
+            <w:hideMark/>
+          </w:tcPr>
+          <w:p>
+            <w:hyperlink r:id="rId10" w:history="1">
+              <w:r>
+                <w:rPr>
+                  <w:rStyle w:val="Hyperlink"/>
+                </w:rPr>
+                <w:t xml:space="preserve">TCP </w:t>
+              </w:r>
+            </w:hyperlink>
+            <w:r>
+              <w:t xml:space="preserve">+ </w:t>
+            </w:r>
+            <w:hyperlink r:id="rId11" w:history="1">
+              <w:r>
+                <w:rPr>
+                  <w:rStyle w:val="Hyperlink"/>
+                </w:rPr>
+                <w:t>UDP</w:t>
+              </w:r>
+            </w:hyperlink>
+          </w:p>
+        </w:tc>
+        <w:tc>
+          <w:tcPr>
+            <w:tcW w:w="1146" w:type="pct"/>
+            <w:tcBorders>
+              <w:top w:val="single" w:sz="8" w:space="0" w:color="000000"/>
+              <w:left w:val="single" w:sz="8" w:space="0" w:color="000000"/>
+              <w:bottom w:val="single" w:sz="8" w:space="0" w:color="000000"/>
+              <w:right w:val="single" w:sz="8" w:space="0" w:color="000000"/>
+            </w:tcBorders>
+            <w:shd w:val="clear" w:color="auto" w:fill="auto"/>
+            <w:tcMar>
+              <w:top w:w="72" w:type="dxa"/>
+              <w:left w:w="144" w:type="dxa"/>
+              <w:bottom w:w="72" w:type="dxa"/>
+              <w:right w:w="144" w:type="dxa"/>
+            </w:tcMar>
+            <w:hideMark/>
+          </w:tcPr>
+          <w:p>
+            <w:r>
+              <w:t>Segments + Datagram</w:t>
+            </w:r>
+          </w:p>
+        </w:tc>
+        <w:tc>
+          <w:tcPr>
+            <w:tcW w:w="2018" w:type="pct"/>
+            <w:tcBorders>
+              <w:top w:val="single" w:sz="8" w:space="0" w:color="000000"/>
+              <w:left w:val="single" w:sz="8" w:space="0" w:color="000000"/>
+              <w:bottom w:val="single" w:sz="8" w:space="0" w:color="000000"/>
+              <w:right w:val="single" w:sz="8" w:space="0" w:color="000000"/>
+            </w:tcBorders>
+            <w:shd w:val="clear" w:color="auto" w:fill="auto"/>
+            <w:tcMar>
+              <w:top w:w="72" w:type="dxa"/>
+              <w:left w:w="144" w:type="dxa"/>
+              <w:bottom w:w="72" w:type="dxa"/>
+              <w:right w:w="144" w:type="dxa"/>
+            </w:tcMar>
+            <w:hideMark/>
+          </w:tcPr>
+          <w:p/>
+        </w:tc>
+      </w:tr>
+      <w:tr>
+        <w:trPr>
+          <w:trHeight w:val="584"/>
+        </w:trPr>
+        <w:tc>
+          <w:tcPr>
+            <w:tcW w:w="774" w:type="pct"/>
+            <w:tcBorders>
+              <w:top w:val="single" w:sz="8" w:space="0" w:color="000000"/>
+              <w:left w:val="single" w:sz="8" w:space="0" w:color="000000"/>
+              <w:bottom w:val="single" w:sz="8" w:space="0" w:color="000000"/>
+              <w:right w:val="single" w:sz="8" w:space="0" w:color="000000"/>
+            </w:tcBorders>
+            <w:shd w:val="clear" w:color="auto" w:fill="auto"/>
+            <w:tcMar>
+              <w:top w:w="72" w:type="dxa"/>
+              <w:left w:w="144" w:type="dxa"/>
+              <w:bottom w:w="72" w:type="dxa"/>
+              <w:right w:w="144" w:type="dxa"/>
+            </w:tcMar>
+            <w:hideMark/>
+          </w:tcPr>
+          <w:p>
+            <w:hyperlink r:id="rId12" w:history="1">
+              <w:r>
+                <w:rPr>
+                  <w:rStyle w:val="Hyperlink"/>
+                </w:rPr>
+                <w:t>Network</w:t>
+              </w:r>
+            </w:hyperlink>
+          </w:p>
+        </w:tc>
+        <w:tc>
+          <w:tcPr>
+            <w:tcW w:w="1062" w:type="pct"/>
+            <w:tcBorders>
+              <w:top w:val="single" w:sz="8" w:space="0" w:color="000000"/>
+              <w:left w:val="single" w:sz="8" w:space="0" w:color="000000"/>
+              <w:bottom w:val="single" w:sz="8" w:space="0" w:color="000000"/>
+              <w:right w:val="single" w:sz="8" w:space="0" w:color="000000"/>
+            </w:tcBorders>
+            <w:shd w:val="clear" w:color="auto" w:fill="auto"/>
+            <w:tcMar>
+              <w:top w:w="72" w:type="dxa"/>
+              <w:left w:w="144" w:type="dxa"/>
+              <w:bottom w:w="72" w:type="dxa"/>
+              <w:right w:w="144" w:type="dxa"/>
+            </w:tcMar>
+            <w:hideMark/>
+          </w:tcPr>
+          <w:p>
+            <w:hyperlink r:id="rId13" w:history="1">
+              <w:r>
+                <w:rPr>
+                  <w:rStyle w:val="Hyperlink"/>
+                </w:rPr>
+                <w:t>IP</w:t>
+              </w:r>
+            </w:hyperlink>
+            <w:r>
+              <w:t xml:space="preserve"> + </w:t>
+            </w:r>
+            <w:hyperlink r:id="rId14" w:history="1">
+              <w:r>
+                <w:rPr>
+                  <w:rStyle w:val="Hyperlink"/>
+                </w:rPr>
+                <w:t>ICMP</w:t>
+              </w:r>
+            </w:hyperlink>
+          </w:p>
+        </w:tc>
+        <w:tc>
+          <w:tcPr>
+            <w:tcW w:w="1146" w:type="pct"/>
+            <w:tcBorders>
+              <w:top w:val="single" w:sz="8" w:space="0" w:color="000000"/>
+              <w:left w:val="single" w:sz="8" w:space="0" w:color="000000"/>
+              <w:bottom w:val="single" w:sz="8" w:space="0" w:color="000000"/>
+              <w:right w:val="single" w:sz="8" w:space="0" w:color="000000"/>
+            </w:tcBorders>
+            <w:shd w:val="clear" w:color="auto" w:fill="auto"/>
+            <w:tcMar>
+              <w:top w:w="72" w:type="dxa"/>
+              <w:left w:w="144" w:type="dxa"/>
+              <w:bottom w:w="72" w:type="dxa"/>
+              <w:right w:w="144" w:type="dxa"/>
+            </w:tcMar>
+            <w:hideMark/>
+          </w:tcPr>
+          <w:p>
+            <w:r>
+              <w:t>Packets</w:t>
+            </w:r>
+          </w:p>
+        </w:tc>
+        <w:tc>
+          <w:tcPr>
+            <w:tcW w:w="2018" w:type="pct"/>
+            <w:tcBorders>
+              <w:top w:val="single" w:sz="8" w:space="0" w:color="000000"/>
+              <w:left w:val="single" w:sz="8" w:space="0" w:color="000000"/>
+              <w:bottom w:val="single" w:sz="8" w:space="0" w:color="000000"/>
+              <w:right w:val="single" w:sz="8" w:space="0" w:color="000000"/>
+            </w:tcBorders>
+            <w:shd w:val="clear" w:color="auto" w:fill="auto"/>
+            <w:tcMar>
+              <w:top w:w="72" w:type="dxa"/>
+              <w:left w:w="144" w:type="dxa"/>
+              <w:bottom w:w="72" w:type="dxa"/>
+              <w:right w:w="144" w:type="dxa"/>
+            </w:tcMar>
+            <w:hideMark/>
+          </w:tcPr>
+          <w:p/>
+        </w:tc>
+      </w:tr>
+      <w:tr>
+        <w:trPr>
+          <w:trHeight w:val="584"/>
+        </w:trPr>
+        <w:tc>
+          <w:tcPr>
+            <w:tcW w:w="774" w:type="pct"/>
+            <w:tcBorders>
+              <w:top w:val="single" w:sz="8" w:space="0" w:color="000000"/>
+              <w:left w:val="single" w:sz="8" w:space="0" w:color="000000"/>
+              <w:bottom w:val="single" w:sz="8" w:space="0" w:color="000000"/>
+              <w:right w:val="single" w:sz="8" w:space="0" w:color="000000"/>
+            </w:tcBorders>
+            <w:shd w:val="clear" w:color="auto" w:fill="auto"/>
+            <w:tcMar>
+              <w:top w:w="72" w:type="dxa"/>
+              <w:left w:w="144" w:type="dxa"/>
+              <w:bottom w:w="72" w:type="dxa"/>
+              <w:right w:w="144" w:type="dxa"/>
+            </w:tcMar>
+            <w:hideMark/>
+          </w:tcPr>
+          <w:p>
+            <w:hyperlink r:id="rId15" w:history="1">
+              <w:r>
+                <w:rPr>
+                  <w:rStyle w:val="Hyperlink"/>
+                </w:rPr>
+                <w:t>Data-Link</w:t>
+              </w:r>
+            </w:hyperlink>
+          </w:p>
+        </w:tc>
+        <w:tc>
+          <w:tcPr>
+            <w:tcW w:w="1062" w:type="pct"/>
+            <w:tcBorders>
+              <w:top w:val="single" w:sz="8" w:space="0" w:color="000000"/>
+              <w:left w:val="single" w:sz="8" w:space="0" w:color="000000"/>
+              <w:bottom w:val="single" w:sz="8" w:space="0" w:color="000000"/>
+              <w:right w:val="single" w:sz="8" w:space="0" w:color="000000"/>
+            </w:tcBorders>
+            <w:shd w:val="clear" w:color="auto" w:fill="auto"/>
+            <w:tcMar>
+              <w:top w:w="72" w:type="dxa"/>
+              <w:left w:w="144" w:type="dxa"/>
+              <w:bottom w:w="72" w:type="dxa"/>
+              <w:right w:w="144" w:type="dxa"/>
+            </w:tcMar>
+            <w:hideMark/>
+          </w:tcPr>
+          <w:p>
+            <w:proofErr w:type="spellStart"/>
+            <w:r>
+              <w:t>WiFi</w:t>
+            </w:r>
+            <w:proofErr w:type="spellEnd"/>
+          </w:p>
+        </w:tc>
+        <w:tc>
+          <w:tcPr>
+            <w:tcW w:w="1146" w:type="pct"/>
+            <w:tcBorders>
+              <w:top w:val="single" w:sz="8" w:space="0" w:color="000000"/>
+              <w:left w:val="single" w:sz="8" w:space="0" w:color="000000"/>
+              <w:bottom w:val="single" w:sz="8" w:space="0" w:color="000000"/>
+              <w:right w:val="single" w:sz="8" w:space="0" w:color="000000"/>
+            </w:tcBorders>
+            <w:shd w:val="clear" w:color="auto" w:fill="auto"/>
+            <w:tcMar>
+              <w:top w:w="72" w:type="dxa"/>
+              <w:left w:w="144" w:type="dxa"/>
+              <w:bottom w:w="72" w:type="dxa"/>
+              <w:right w:w="144" w:type="dxa"/>
+            </w:tcMar>
+            <w:hideMark/>
+          </w:tcPr>
+          <w:p>
+            <w:r>
+              <w:t>Frames</w:t>
+            </w:r>
+          </w:p>
+        </w:tc>
+        <w:tc>
+          <w:tcPr>
+            <w:tcW w:w="2018" w:type="pct"/>
+            <w:tcBorders>
+              <w:top w:val="single" w:sz="8" w:space="0" w:color="000000"/>
+              <w:left w:val="single" w:sz="8" w:space="0" w:color="000000"/>
+              <w:bottom w:val="single" w:sz="8" w:space="0" w:color="000000"/>
+              <w:right w:val="single" w:sz="8" w:space="0" w:color="000000"/>
+            </w:tcBorders>
+            <w:shd w:val="clear" w:color="auto" w:fill="auto"/>
+            <w:tcMar>
+              <w:top w:w="72" w:type="dxa"/>
+              <w:left w:w="144" w:type="dxa"/>
+              <w:bottom w:w="72" w:type="dxa"/>
+              <w:right w:w="144" w:type="dxa"/>
+            </w:tcMar>
+            <w:hideMark/>
+          </w:tcPr>
+          <w:p>
+            <w:r>
+              <w:t>Converts bits into unencrypte</w:t>
+            </w:r>
+            <w:r>
+              <w:t>d</w:t>
+            </w:r>
+            <w:r>
+              <w:t xml:space="preserve"> frames</w:t>
+            </w:r>
+            <w:r>
+              <w:t xml:space="preserve">.  This layer only communicates only on the Local Area Network </w:t>
+            </w:r>
+          </w:p>
+        </w:tc>
+      </w:tr>
+      <w:tr>
+        <w:trPr>
+          <w:trHeight w:val="584"/>
+        </w:trPr>
+        <w:tc>
+          <w:tcPr>
+            <w:tcW w:w="774" w:type="pct"/>
+            <w:tcBorders>
+              <w:top w:val="single" w:sz="8" w:space="0" w:color="000000"/>
+              <w:left w:val="single" w:sz="8" w:space="0" w:color="000000"/>
+              <w:bottom w:val="single" w:sz="8" w:space="0" w:color="000000"/>
+              <w:right w:val="single" w:sz="8" w:space="0" w:color="000000"/>
+            </w:tcBorders>
+            <w:shd w:val="clear" w:color="auto" w:fill="auto"/>
+            <w:tcMar>
+              <w:top w:w="72" w:type="dxa"/>
+              <w:left w:w="144" w:type="dxa"/>
+              <w:bottom w:w="72" w:type="dxa"/>
+              <w:right w:w="144" w:type="dxa"/>
+            </w:tcMar>
+            <w:hideMark/>
+          </w:tcPr>
+          <w:p>
+            <w:hyperlink r:id="rId16" w:history="1">
+              <w:r>
+                <w:rPr>
+                  <w:rStyle w:val="Hyperlink"/>
+                </w:rPr>
+                <w:t>Physical</w:t>
+              </w:r>
+            </w:hyperlink>
+          </w:p>
+        </w:tc>
+        <w:tc>
+          <w:tcPr>
+            <w:tcW w:w="1062" w:type="pct"/>
+            <w:tcBorders>
+              <w:top w:val="single" w:sz="8" w:space="0" w:color="000000"/>
+              <w:left w:val="single" w:sz="8" w:space="0" w:color="000000"/>
+              <w:bottom w:val="single" w:sz="8" w:space="0" w:color="000000"/>
+              <w:right w:val="single" w:sz="8" w:space="0" w:color="000000"/>
+            </w:tcBorders>
+            <w:shd w:val="clear" w:color="auto" w:fill="auto"/>
+            <w:tcMar>
+              <w:top w:w="72" w:type="dxa"/>
+              <w:left w:w="144" w:type="dxa"/>
+              <w:bottom w:w="72" w:type="dxa"/>
+              <w:right w:w="144" w:type="dxa"/>
+            </w:tcMar>
+            <w:hideMark/>
+          </w:tcPr>
+          <w:p>
+            <w:r>
+              <w:t>802.11b</w:t>
+            </w:r>
+          </w:p>
+        </w:tc>
+        <w:tc>
+          <w:tcPr>
+            <w:tcW w:w="1146" w:type="pct"/>
+            <w:tcBorders>
+              <w:top w:val="single" w:sz="8" w:space="0" w:color="000000"/>
+              <w:left w:val="single" w:sz="8" w:space="0" w:color="000000"/>
+              <w:bottom w:val="single" w:sz="8" w:space="0" w:color="000000"/>
+              <w:right w:val="single" w:sz="8" w:space="0" w:color="000000"/>
+            </w:tcBorders>
+            <w:shd w:val="clear" w:color="auto" w:fill="auto"/>
+            <w:tcMar>
+              <w:top w:w="72" w:type="dxa"/>
+              <w:left w:w="144" w:type="dxa"/>
+              <w:bottom w:w="72" w:type="dxa"/>
+              <w:right w:w="144" w:type="dxa"/>
+            </w:tcMar>
+            <w:hideMark/>
+          </w:tcPr>
+          <w:p>
+            <w:r>
+              <w:t>Bits</w:t>
+            </w:r>
+          </w:p>
+        </w:tc>
+        <w:tc>
+          <w:tcPr>
+            <w:tcW w:w="2018" w:type="pct"/>
+            <w:tcBorders>
+              <w:top w:val="single" w:sz="8" w:space="0" w:color="000000"/>
+              <w:left w:val="single" w:sz="8" w:space="0" w:color="000000"/>
+              <w:bottom w:val="single" w:sz="8" w:space="0" w:color="000000"/>
+              <w:right w:val="single" w:sz="8" w:space="0" w:color="000000"/>
+            </w:tcBorders>
+            <w:shd w:val="clear" w:color="auto" w:fill="auto"/>
+            <w:tcMar>
+              <w:top w:w="72" w:type="dxa"/>
+              <w:left w:w="144" w:type="dxa"/>
+              <w:bottom w:w="72" w:type="dxa"/>
+              <w:right w:w="144" w:type="dxa"/>
+            </w:tcMar>
+            <w:hideMark/>
+          </w:tcPr>
+          <w:p>
+            <w:r>
+              <w:t>Sends and receives streams of bits</w:t>
+            </w:r>
+            <w:r>
+              <w:t xml:space="preserve"> over the </w:t>
+            </w:r>
+            <w:proofErr w:type="spellStart"/>
+            <w:r>
+              <w:t>WiFi</w:t>
+            </w:r>
+            <w:proofErr w:type="spellEnd"/>
+            <w:r>
+              <w:t xml:space="preserve"> Radio</w:t>
+            </w:r>
+          </w:p>
+        </w:tc>
+      </w:tr>
+    </w:tbl>
+    <w:p/>
+    <w:p>
       <w:pPr>
         <w:pStyle w:val="Heading3"/>
       </w:pPr>
       <w:r>
+        <w:lastRenderedPageBreak/>
         <w:t>(physical layer) Channels</w:t>
       </w:r>
     </w:p>
@@ -157,9 +993,11 @@
       <w:pPr>
         <w:pStyle w:val="Heading4"/>
       </w:pPr>
+      <w:proofErr w:type="spellStart"/>
       <w:r>
         <w:t>netmask</w:t>
       </w:r>
+      <w:proofErr w:type="spellEnd"/>
     </w:p>
     <w:p>
       <w:pPr>
@@ -173,8 +1011,6 @@
       <w:pPr>
         <w:pStyle w:val="Heading3"/>
       </w:pPr>
-      <w:bookmarkStart w:id="0" w:name="_GoBack"/>
-      <w:bookmarkEnd w:id="0"/>
       <w:r>
         <w:t>WICED DCT</w:t>
       </w:r>
@@ -208,8 +1044,13 @@
         <w:pStyle w:val="Heading3"/>
       </w:pPr>
       <w:r>
-        <w:t>pre-program SSID wep</w:t>
-      </w:r>
+        <w:t xml:space="preserve">pre-program SSID </w:t>
+      </w:r>
+      <w:proofErr w:type="spellStart"/>
+      <w:r>
+        <w:t>wep</w:t>
+      </w:r>
+      <w:proofErr w:type="spellEnd"/>
     </w:p>
     <w:p>
       <w:pPr>
@@ -240,15 +1081,41 @@
         <w:pStyle w:val="Heading3"/>
       </w:pPr>
       <w:r>
-        <w:t>Security (wep, wpa</w:t>
-      </w:r>
+        <w:t>Security (</w:t>
+      </w:r>
+      <w:proofErr w:type="spellStart"/>
+      <w:r>
+        <w:t>wep</w:t>
+      </w:r>
+      <w:proofErr w:type="spellEnd"/>
+      <w:r>
+        <w:t xml:space="preserve">, </w:t>
+      </w:r>
+      <w:proofErr w:type="spellStart"/>
+      <w:r>
+        <w:t>wpa</w:t>
+      </w:r>
+      <w:proofErr w:type="spellEnd"/>
     </w:p>
     <w:p>
       <w:pPr>
         <w:pStyle w:val="Heading3"/>
       </w:pPr>
-      <w:r>
-        <w:t>Dhcp, dns,</w:t>
+      <w:proofErr w:type="spellStart"/>
+      <w:r>
+        <w:t>Dhcp</w:t>
+      </w:r>
+      <w:proofErr w:type="spellEnd"/>
+      <w:r>
+        <w:t xml:space="preserve">, </w:t>
+      </w:r>
+      <w:proofErr w:type="spellStart"/>
+      <w:r>
+        <w:t>dns</w:t>
+      </w:r>
+      <w:proofErr w:type="spellEnd"/>
+      <w:r>
+        <w:t>,</w:t>
       </w:r>
     </w:p>
     <w:p>
@@ -3067,7 +3934,7 @@
   <w:style w:type="paragraph" w:default="1" w:styleId="Normal">
     <w:name w:val="Normal"/>
     <w:qFormat/>
-    <w:rsid w:val="004D5FF5"/>
+    <w:rsid w:val="00497903"/>
     <w:pPr>
       <w:spacing w:after="200" w:line="276" w:lineRule="auto"/>
     </w:pPr>
@@ -3083,7 +3950,7 @@
     <w:autoRedefine/>
     <w:uiPriority w:val="9"/>
     <w:qFormat/>
-    <w:rsid w:val="004D5FF5"/>
+    <w:rsid w:val="00497903"/>
     <w:pPr>
       <w:keepNext/>
       <w:keepLines/>
@@ -3108,7 +3975,7 @@
     <w:uiPriority w:val="9"/>
     <w:unhideWhenUsed/>
     <w:qFormat/>
-    <w:rsid w:val="004D5FF5"/>
+    <w:rsid w:val="00497903"/>
     <w:pPr>
       <w:keepNext/>
       <w:keepLines/>
@@ -3132,7 +3999,7 @@
     <w:uiPriority w:val="9"/>
     <w:unhideWhenUsed/>
     <w:qFormat/>
-    <w:rsid w:val="004D5FF5"/>
+    <w:rsid w:val="00497903"/>
     <w:pPr>
       <w:keepNext/>
       <w:keepLines/>
@@ -3191,9 +4058,8 @@
   <w:style w:type="character" w:default="1" w:styleId="DefaultParagraphFont">
     <w:name w:val="Default Paragraph Font"/>
     <w:uiPriority w:val="1"/>
-    <w:semiHidden/>
     <w:unhideWhenUsed/>
-    <w:rsid w:val="004D5FF5"/>
+    <w:rsid w:val="00497903"/>
   </w:style>
   <w:style w:type="table" w:default="1" w:styleId="TableNormal">
     <w:name w:val="Normal Table"/>
@@ -3215,14 +4081,14 @@
     <w:uiPriority w:val="99"/>
     <w:semiHidden/>
     <w:unhideWhenUsed/>
-    <w:rsid w:val="004D5FF5"/>
+    <w:rsid w:val="00497903"/>
   </w:style>
   <w:style w:type="paragraph" w:styleId="ListParagraph">
     <w:name w:val="List Paragraph"/>
     <w:basedOn w:val="Normal"/>
     <w:uiPriority w:val="34"/>
     <w:qFormat/>
-    <w:rsid w:val="004D5FF5"/>
+    <w:rsid w:val="00497903"/>
     <w:pPr>
       <w:ind w:left="720"/>
       <w:contextualSpacing/>
@@ -3232,7 +4098,7 @@
     <w:name w:val="Heading 1 Char"/>
     <w:link w:val="Heading1"/>
     <w:uiPriority w:val="9"/>
-    <w:rsid w:val="004D5FF5"/>
+    <w:rsid w:val="00497903"/>
     <w:rPr>
       <w:rFonts w:ascii="Cambria" w:eastAsia="Times New Roman" w:hAnsi="Cambria" w:cs="Times New Roman"/>
       <w:b/>
@@ -3246,7 +4112,7 @@
     <w:name w:val="Heading 2 Char"/>
     <w:link w:val="Heading2"/>
     <w:uiPriority w:val="9"/>
-    <w:rsid w:val="004D5FF5"/>
+    <w:rsid w:val="00497903"/>
     <w:rPr>
       <w:rFonts w:ascii="Cambria" w:eastAsia="Times New Roman" w:hAnsi="Cambria" w:cs="Times New Roman"/>
       <w:b/>
@@ -3260,7 +4126,7 @@
     <w:name w:val="Heading 3 Char"/>
     <w:link w:val="Heading3"/>
     <w:uiPriority w:val="9"/>
-    <w:rsid w:val="004D5FF5"/>
+    <w:rsid w:val="00497903"/>
     <w:rPr>
       <w:rFonts w:ascii="Cambria" w:eastAsia="Times New Roman" w:hAnsi="Cambria" w:cs="Times New Roman"/>
       <w:b/>
@@ -3285,7 +4151,7 @@
     <w:name w:val="Hyperlink"/>
     <w:uiPriority w:val="99"/>
     <w:unhideWhenUsed/>
-    <w:rsid w:val="004D5FF5"/>
+    <w:rsid w:val="00497903"/>
     <w:rPr>
       <w:color w:val="0000FF"/>
       <w:u w:val="single"/>
@@ -3309,7 +4175,7 @@
     <w:uiPriority w:val="99"/>
     <w:semiHidden/>
     <w:unhideWhenUsed/>
-    <w:rsid w:val="004D5FF5"/>
+    <w:rsid w:val="00497903"/>
     <w:pPr>
       <w:spacing w:after="0" w:line="240" w:lineRule="auto"/>
     </w:pPr>
@@ -3324,7 +4190,7 @@
     <w:link w:val="BalloonText"/>
     <w:uiPriority w:val="99"/>
     <w:semiHidden/>
-    <w:rsid w:val="004D5FF5"/>
+    <w:rsid w:val="00497903"/>
     <w:rPr>
       <w:rFonts w:ascii="Tahoma" w:eastAsia="Calibri" w:hAnsi="Tahoma" w:cs="Tahoma"/>
       <w:sz w:val="16"/>
@@ -3338,7 +4204,7 @@
     <w:uiPriority w:val="39"/>
     <w:unhideWhenUsed/>
     <w:qFormat/>
-    <w:rsid w:val="004D5FF5"/>
+    <w:rsid w:val="00497903"/>
     <w:pPr>
       <w:outlineLvl w:val="9"/>
     </w:pPr>
@@ -3351,7 +4217,7 @@
     <w:uiPriority w:val="39"/>
     <w:unhideWhenUsed/>
     <w:qFormat/>
-    <w:rsid w:val="004D5FF5"/>
+    <w:rsid w:val="00497903"/>
     <w:pPr>
       <w:tabs>
         <w:tab w:val="right" w:leader="dot" w:pos="9350"/>
@@ -3372,7 +4238,7 @@
     <w:uiPriority w:val="39"/>
     <w:unhideWhenUsed/>
     <w:qFormat/>
-    <w:rsid w:val="004D5FF5"/>
+    <w:rsid w:val="00497903"/>
     <w:pPr>
       <w:tabs>
         <w:tab w:val="right" w:leader="dot" w:pos="9350"/>
@@ -3391,7 +4257,7 @@
     <w:uiPriority w:val="39"/>
     <w:unhideWhenUsed/>
     <w:qFormat/>
-    <w:rsid w:val="004D5FF5"/>
+    <w:rsid w:val="00497903"/>
     <w:pPr>
       <w:spacing w:after="100"/>
       <w:ind w:left="440"/>
@@ -3406,7 +4272,7 @@
     <w:link w:val="HeaderChar"/>
     <w:uiPriority w:val="99"/>
     <w:unhideWhenUsed/>
-    <w:rsid w:val="004D5FF5"/>
+    <w:rsid w:val="00497903"/>
     <w:pPr>
       <w:tabs>
         <w:tab w:val="center" w:pos="4680"/>
@@ -3420,7 +4286,7 @@
     <w:basedOn w:val="DefaultParagraphFont"/>
     <w:link w:val="Header"/>
     <w:uiPriority w:val="99"/>
-    <w:rsid w:val="004D5FF5"/>
+    <w:rsid w:val="00497903"/>
     <w:rPr>
       <w:rFonts w:ascii="Calibri" w:eastAsia="Calibri" w:hAnsi="Calibri" w:cs="Times New Roman"/>
     </w:rPr>
@@ -3431,7 +4297,7 @@
     <w:link w:val="FooterChar"/>
     <w:uiPriority w:val="99"/>
     <w:unhideWhenUsed/>
-    <w:rsid w:val="004D5FF5"/>
+    <w:rsid w:val="00497903"/>
     <w:pPr>
       <w:tabs>
         <w:tab w:val="center" w:pos="4680"/>
@@ -3445,7 +4311,7 @@
     <w:basedOn w:val="DefaultParagraphFont"/>
     <w:link w:val="Footer"/>
     <w:uiPriority w:val="99"/>
-    <w:rsid w:val="004D5FF5"/>
+    <w:rsid w:val="00497903"/>
     <w:rPr>
       <w:rFonts w:ascii="Calibri" w:eastAsia="Calibri" w:hAnsi="Calibri" w:cs="Times New Roman"/>
     </w:rPr>
@@ -3457,7 +4323,7 @@
     <w:uiPriority w:val="35"/>
     <w:unhideWhenUsed/>
     <w:qFormat/>
-    <w:rsid w:val="004D5FF5"/>
+    <w:rsid w:val="00497903"/>
     <w:pPr>
       <w:spacing w:line="240" w:lineRule="auto"/>
     </w:pPr>
@@ -3474,7 +4340,7 @@
     <w:basedOn w:val="Normal"/>
     <w:link w:val="CCodeChar"/>
     <w:qFormat/>
-    <w:rsid w:val="004D5FF5"/>
+    <w:rsid w:val="00497903"/>
     <w:pPr>
       <w:spacing w:after="120" w:line="240" w:lineRule="auto"/>
       <w:ind w:left="720"/>
@@ -3490,7 +4356,7 @@
   <w:style w:type="character" w:customStyle="1" w:styleId="CCodeChar">
     <w:name w:val="C_Code Char"/>
     <w:link w:val="CCode"/>
-    <w:rsid w:val="004D5FF5"/>
+    <w:rsid w:val="00497903"/>
     <w:rPr>
       <w:rFonts w:ascii="Calibri" w:eastAsia="Times New Roman" w:hAnsi="Calibri" w:cs="Times New Roman"/>
       <w:color w:val="548DD4"/>
@@ -3506,7 +4372,7 @@
     <w:uiPriority w:val="99"/>
     <w:semiHidden/>
     <w:unhideWhenUsed/>
-    <w:rsid w:val="004D5FF5"/>
+    <w:rsid w:val="00497903"/>
     <w:pPr>
       <w:spacing w:after="0" w:line="240" w:lineRule="auto"/>
     </w:pPr>
@@ -3521,7 +4387,7 @@
     <w:link w:val="DocumentMap"/>
     <w:uiPriority w:val="99"/>
     <w:semiHidden/>
-    <w:rsid w:val="004D5FF5"/>
+    <w:rsid w:val="00497903"/>
     <w:rPr>
       <w:rFonts w:ascii="Tahoma" w:eastAsia="Calibri" w:hAnsi="Tahoma" w:cs="Tahoma"/>
       <w:sz w:val="16"/>
@@ -3535,7 +4401,7 @@
     <w:autoRedefine/>
     <w:uiPriority w:val="39"/>
     <w:unhideWhenUsed/>
-    <w:rsid w:val="004D5FF5"/>
+    <w:rsid w:val="00497903"/>
     <w:pPr>
       <w:spacing w:after="100"/>
       <w:ind w:left="660"/>
@@ -3551,7 +4417,7 @@
     <w:autoRedefine/>
     <w:uiPriority w:val="39"/>
     <w:unhideWhenUsed/>
-    <w:rsid w:val="004D5FF5"/>
+    <w:rsid w:val="00497903"/>
     <w:pPr>
       <w:spacing w:after="100"/>
       <w:ind w:left="880"/>
@@ -3567,7 +4433,7 @@
     <w:autoRedefine/>
     <w:uiPriority w:val="39"/>
     <w:unhideWhenUsed/>
-    <w:rsid w:val="004D5FF5"/>
+    <w:rsid w:val="00497903"/>
     <w:pPr>
       <w:spacing w:after="100"/>
       <w:ind w:left="1100"/>
@@ -3583,7 +4449,7 @@
     <w:autoRedefine/>
     <w:uiPriority w:val="39"/>
     <w:unhideWhenUsed/>
-    <w:rsid w:val="004D5FF5"/>
+    <w:rsid w:val="00497903"/>
     <w:pPr>
       <w:spacing w:after="100"/>
       <w:ind w:left="1320"/>
@@ -3599,7 +4465,7 @@
     <w:autoRedefine/>
     <w:uiPriority w:val="39"/>
     <w:unhideWhenUsed/>
-    <w:rsid w:val="004D5FF5"/>
+    <w:rsid w:val="00497903"/>
     <w:pPr>
       <w:spacing w:after="100"/>
       <w:ind w:left="1540"/>
@@ -3615,7 +4481,7 @@
     <w:autoRedefine/>
     <w:uiPriority w:val="39"/>
     <w:unhideWhenUsed/>
-    <w:rsid w:val="004D5FF5"/>
+    <w:rsid w:val="00497903"/>
     <w:pPr>
       <w:spacing w:after="100"/>
       <w:ind w:left="1760"/>
@@ -3628,7 +4494,7 @@
     <w:name w:val="Table Grid"/>
     <w:basedOn w:val="TableNormal"/>
     <w:uiPriority w:val="59"/>
-    <w:rsid w:val="004D5FF5"/>
+    <w:rsid w:val="00497903"/>
     <w:pPr>
       <w:spacing w:after="0" w:line="240" w:lineRule="auto"/>
     </w:pPr>
@@ -3659,7 +4525,7 @@
     <w:name w:val="Placeholder Text"/>
     <w:uiPriority w:val="99"/>
     <w:semiHidden/>
-    <w:rsid w:val="004D5FF5"/>
+    <w:rsid w:val="00497903"/>
     <w:rPr>
       <w:color w:val="808080"/>
     </w:rPr>
@@ -3669,7 +4535,7 @@
     <w:uiPriority w:val="99"/>
     <w:semiHidden/>
     <w:unhideWhenUsed/>
-    <w:rsid w:val="004D5FF5"/>
+    <w:rsid w:val="00497903"/>
     <w:rPr>
       <w:sz w:val="16"/>
       <w:szCs w:val="16"/>
@@ -3682,7 +4548,7 @@
     <w:uiPriority w:val="99"/>
     <w:semiHidden/>
     <w:unhideWhenUsed/>
-    <w:rsid w:val="004D5FF5"/>
+    <w:rsid w:val="00497903"/>
     <w:rPr>
       <w:sz w:val="20"/>
       <w:szCs w:val="20"/>
@@ -3694,7 +4560,7 @@
     <w:link w:val="CommentText"/>
     <w:uiPriority w:val="99"/>
     <w:semiHidden/>
-    <w:rsid w:val="004D5FF5"/>
+    <w:rsid w:val="00497903"/>
     <w:rPr>
       <w:rFonts w:ascii="Calibri" w:eastAsia="Calibri" w:hAnsi="Calibri" w:cs="Times New Roman"/>
       <w:sz w:val="20"/>
@@ -3709,7 +4575,7 @@
     <w:uiPriority w:val="99"/>
     <w:semiHidden/>
     <w:unhideWhenUsed/>
-    <w:rsid w:val="004D5FF5"/>
+    <w:rsid w:val="00497903"/>
     <w:rPr>
       <w:b/>
       <w:bCs/>
@@ -3720,7 +4586,7 @@
     <w:link w:val="CommentSubject"/>
     <w:uiPriority w:val="99"/>
     <w:semiHidden/>
-    <w:rsid w:val="004D5FF5"/>
+    <w:rsid w:val="00497903"/>
     <w:rPr>
       <w:rFonts w:ascii="Calibri" w:eastAsia="Calibri" w:hAnsi="Calibri" w:cs="Times New Roman"/>
       <w:b/>
@@ -4010,7 +4876,7 @@
 </file>
 
 <file path=customXml/itemProps1.xml><?xml version="1.0" encoding="utf-8"?>
-<ds:datastoreItem xmlns:ds="http://schemas.openxmlformats.org/officeDocument/2006/customXml" ds:itemID="{D10DA5DF-0A96-B845-9903-58F75A634AF1}">
+<ds:datastoreItem xmlns:ds="http://schemas.openxmlformats.org/officeDocument/2006/customXml" ds:itemID="{7EAD82FB-93C5-4140-9471-9A9D883B0421}">
   <ds:schemaRefs>
     <ds:schemaRef ds:uri="http://schemas.openxmlformats.org/officeDocument/2006/bibliography"/>
   </ds:schemaRefs>

</xml_diff>